<commit_message>
Archivos del guión 12 de 6
Archivos actualizados con modificaciones del autor y editor, listo para
corrección de estilo
</commit_message>
<xml_diff>
--- a/fuentes/contenidos/grado06/guion12/CN_06_12_REC260.docx
+++ b/fuentes/contenidos/grado06/guion12/CN_06_12_REC260.docx
@@ -11,6 +11,8 @@
           <w:lang w:val="es-ES_tradnl"/>
         </w:rPr>
       </w:pPr>
+      <w:bookmarkStart w:id="0" w:name="_GoBack"/>
+      <w:bookmarkEnd w:id="0"/>
       <w:r>
         <w:rPr>
           <w:rFonts w:asciiTheme="majorHAnsi" w:hAnsiTheme="majorHAnsi"/>
@@ -2731,29 +2733,7 @@
           <w:highlight w:val="green"/>
           <w:lang w:val="es-ES_tradnl"/>
         </w:rPr>
-        <w:t>Sin ordenación aleatoria (S/N</w:t>
-      </w:r>
-      <w:proofErr w:type="gramStart"/>
-      <w:r>
-        <w:rPr>
-          <w:rFonts w:ascii="Arial" w:hAnsi="Arial"/>
-          <w:sz w:val="18"/>
-          <w:szCs w:val="18"/>
-          <w:highlight w:val="green"/>
-          <w:lang w:val="es-ES_tradnl"/>
-        </w:rPr>
-        <w:t>):</w:t>
-      </w:r>
-      <w:proofErr w:type="gramEnd"/>
-      <w:r>
-        <w:rPr>
-          <w:rFonts w:ascii="Arial" w:hAnsi="Arial"/>
-          <w:sz w:val="18"/>
-          <w:szCs w:val="18"/>
-          <w:highlight w:val="green"/>
-          <w:lang w:val="es-ES_tradnl"/>
-        </w:rPr>
-        <w:t>)</w:t>
+        <w:t>Sin ordenación aleatoria (S/N):)</w:t>
       </w:r>
       <w:r>
         <w:rPr>
@@ -3347,26 +3327,13 @@
           <w:highlight w:val="yellow"/>
           <w:lang w:val="es-ES_tradnl"/>
         </w:rPr>
-        <w:t xml:space="preserve">Nombre de archivo </w:t>
-      </w:r>
-      <w:proofErr w:type="spellStart"/>
-      <w:r>
-        <w:rPr>
-          <w:rFonts w:ascii="Arial" w:hAnsi="Arial" w:cs="Arial"/>
-          <w:sz w:val="18"/>
-          <w:szCs w:val="18"/>
-          <w:highlight w:val="yellow"/>
-          <w:lang w:val="es-ES_tradnl"/>
-        </w:rPr>
-        <w:t>Shutterstock</w:t>
-      </w:r>
-      <w:proofErr w:type="spellEnd"/>
-      <w:r>
-        <w:rPr>
-          <w:rFonts w:ascii="Arial" w:hAnsi="Arial" w:cs="Arial"/>
-          <w:sz w:val="18"/>
-          <w:szCs w:val="18"/>
-          <w:highlight w:val="yellow"/>
+        <w:t xml:space="preserve">Nombre de archivo Shutterstock </w:t>
+      </w:r>
+      <w:r>
+        <w:rPr>
+          <w:rFonts w:ascii="Arial" w:hAnsi="Arial" w:cs="Arial"/>
+          <w:sz w:val="18"/>
+          <w:szCs w:val="18"/>
           <w:lang w:val="es-ES_tradnl"/>
         </w:rPr>
         <w:t xml:space="preserve"> </w:t>
@@ -3375,46 +3342,490 @@
         <w:rPr>
           <w:rFonts w:ascii="Arial" w:hAnsi="Arial" w:cs="Arial"/>
           <w:sz w:val="18"/>
+          <w:lang w:val="es-ES"/>
+        </w:rPr>
+        <w:t>211862647</w:t>
+      </w:r>
+    </w:p>
+    <w:p>
+      <w:pPr>
+        <w:ind w:left="567"/>
+        <w:rPr>
+          <w:rFonts w:ascii="Arial" w:hAnsi="Arial" w:cs="Arial"/>
+          <w:sz w:val="18"/>
+          <w:szCs w:val="18"/>
+          <w:lang w:val="es-ES_tradnl"/>
+        </w:rPr>
+      </w:pPr>
+    </w:p>
+    <w:p>
+      <w:pPr>
+        <w:ind w:left="567"/>
+        <w:rPr>
+          <w:rFonts w:ascii="Arial" w:hAnsi="Arial" w:cs="Arial"/>
+          <w:sz w:val="18"/>
+          <w:szCs w:val="18"/>
+          <w:lang w:val="es-ES_tradnl"/>
+        </w:rPr>
+      </w:pPr>
+    </w:p>
+    <w:p>
+      <w:pPr>
+        <w:ind w:left="426"/>
+        <w:rPr>
+          <w:rFonts w:ascii="Arial" w:hAnsi="Arial" w:cs="Arial"/>
+          <w:sz w:val="18"/>
+          <w:szCs w:val="18"/>
+          <w:highlight w:val="yellow"/>
+          <w:lang w:val="es-ES_tradnl"/>
+        </w:rPr>
+      </w:pPr>
+      <w:r>
+        <w:rPr>
+          <w:rFonts w:ascii="Arial" w:hAnsi="Arial"/>
+          <w:b/>
+          <w:color w:val="FF0000"/>
+          <w:sz w:val="18"/>
+          <w:szCs w:val="18"/>
+          <w:lang w:val="es-ES_tradnl"/>
+        </w:rPr>
+        <w:t xml:space="preserve">* </w:t>
+      </w:r>
+      <w:r>
+        <w:rPr>
+          <w:rFonts w:ascii="Arial" w:hAnsi="Arial" w:cs="Arial"/>
+          <w:sz w:val="18"/>
+          <w:szCs w:val="18"/>
+          <w:highlight w:val="yellow"/>
+          <w:lang w:val="es-ES_tradnl"/>
+        </w:rPr>
+        <w:t xml:space="preserve">Imagen normal </w:t>
+      </w:r>
+      <w:r>
+        <w:rPr>
+          <w:rFonts w:ascii="Arial" w:hAnsi="Arial" w:cs="Arial"/>
+          <w:sz w:val="18"/>
+          <w:szCs w:val="18"/>
+          <w:highlight w:val="yellow"/>
+          <w:lang w:val="es-ES_tradnl"/>
+        </w:rPr>
+        <w:t>CN</w:t>
+      </w:r>
+      <w:r>
+        <w:rPr>
+          <w:rFonts w:ascii="Arial" w:hAnsi="Arial" w:cs="Arial"/>
+          <w:sz w:val="18"/>
+          <w:szCs w:val="18"/>
+          <w:highlight w:val="yellow"/>
+          <w:lang w:val="es-ES_tradnl"/>
+        </w:rPr>
+        <w:t>_06_1</w:t>
+      </w:r>
+      <w:r>
+        <w:rPr>
+          <w:rFonts w:ascii="Arial" w:hAnsi="Arial" w:cs="Arial"/>
+          <w:sz w:val="18"/>
+          <w:szCs w:val="18"/>
+          <w:highlight w:val="yellow"/>
+          <w:lang w:val="es-ES_tradnl"/>
+        </w:rPr>
+        <w:t>2_REC25</w:t>
+      </w:r>
+      <w:r>
+        <w:rPr>
+          <w:rFonts w:ascii="Arial" w:hAnsi="Arial" w:cs="Arial"/>
+          <w:sz w:val="18"/>
+          <w:szCs w:val="18"/>
+          <w:highlight w:val="yellow"/>
+          <w:lang w:val="es-ES_tradnl"/>
+        </w:rPr>
+        <w:t>0_IMG_01</w:t>
+      </w:r>
+      <w:r>
+        <w:rPr>
+          <w:rFonts w:ascii="Arial" w:hAnsi="Arial" w:cs="Arial"/>
+          <w:sz w:val="18"/>
+          <w:szCs w:val="18"/>
+          <w:highlight w:val="yellow"/>
+          <w:lang w:val="es-ES_tradnl"/>
+        </w:rPr>
+        <w:t>n</w:t>
+      </w:r>
+      <w:r>
+        <w:rPr>
+          <w:rFonts w:ascii="Arial" w:hAnsi="Arial" w:cs="Arial"/>
+          <w:sz w:val="18"/>
+          <w:szCs w:val="18"/>
+          <w:highlight w:val="yellow"/>
+          <w:lang w:val="es-ES_tradnl"/>
+        </w:rPr>
+        <w:t>)</w:t>
+      </w:r>
+    </w:p>
+    <w:p>
+      <w:pPr>
+        <w:ind w:left="567"/>
+        <w:rPr>
+          <w:rFonts w:ascii="Arial" w:hAnsi="Arial" w:cs="Arial"/>
+          <w:sz w:val="18"/>
+          <w:szCs w:val="18"/>
+          <w:lang w:val="es-ES_tradnl"/>
+        </w:rPr>
+      </w:pPr>
+    </w:p>
+    <w:p>
+      <w:pPr>
+        <w:ind w:left="567"/>
+        <w:rPr>
+          <w:rFonts w:ascii="Arial" w:hAnsi="Arial" w:cs="Arial"/>
+          <w:sz w:val="18"/>
+          <w:szCs w:val="18"/>
+          <w:lang w:val="es-ES_tradnl"/>
+        </w:rPr>
+      </w:pPr>
+    </w:p>
+    <w:p>
+      <w:pPr>
+        <w:rPr>
+          <w:rFonts w:ascii="Arial" w:hAnsi="Arial" w:cs="Arial"/>
+          <w:sz w:val="18"/>
+          <w:szCs w:val="18"/>
+          <w:lang w:val="es-ES_tradnl"/>
+        </w:rPr>
+      </w:pPr>
+      <w:r>
+        <w:rPr>
+          <w:rFonts w:ascii="Arial" w:hAnsi="Arial"/>
+          <w:b/>
+          <w:color w:val="FF0000"/>
+          <w:sz w:val="18"/>
+          <w:szCs w:val="18"/>
+          <w:lang w:val="es-ES_tradnl"/>
+        </w:rPr>
+        <w:t>*</w:t>
+      </w:r>
+      <w:r>
+        <w:rPr>
+          <w:rFonts w:ascii="Arial" w:hAnsi="Arial"/>
+          <w:color w:val="FF0000"/>
+          <w:sz w:val="18"/>
           <w:szCs w:val="18"/>
           <w:lang w:val="es-ES_tradnl"/>
         </w:rPr>
         <w:t xml:space="preserve"> </w:t>
       </w:r>
-      <w:hyperlink r:id="rId6" w:history="1">
-        <w:r>
-          <w:rPr>
-            <w:rStyle w:val="Hipervnculo"/>
-            <w:rFonts w:ascii="Arial" w:hAnsi="Arial" w:cs="Arial"/>
-            <w:color w:val="C2E1ED"/>
-            <w:sz w:val="18"/>
-            <w:szCs w:val="18"/>
-            <w:shd w:val="clear" w:color="auto" w:fill="222222"/>
-          </w:rPr>
-          <w:t>211862647</w:t>
-        </w:r>
-      </w:hyperlink>
-    </w:p>
-    <w:p>
-      <w:pPr>
-        <w:ind w:left="567"/>
-        <w:rPr>
-          <w:rFonts w:ascii="Arial" w:hAnsi="Arial" w:cs="Arial"/>
-          <w:sz w:val="18"/>
-          <w:szCs w:val="18"/>
-          <w:lang w:val="es-ES_tradnl"/>
-        </w:rPr>
-      </w:pPr>
-    </w:p>
-    <w:p>
-      <w:pPr>
-        <w:ind w:left="567"/>
-        <w:rPr>
-          <w:rFonts w:ascii="Arial" w:hAnsi="Arial" w:cs="Arial"/>
-          <w:sz w:val="18"/>
-          <w:szCs w:val="18"/>
-          <w:lang w:val="es-ES_tradnl"/>
-        </w:rPr>
-      </w:pPr>
+      <w:r>
+        <w:rPr>
+          <w:rFonts w:ascii="Arial" w:hAnsi="Arial" w:cs="Arial"/>
+          <w:sz w:val="18"/>
+          <w:szCs w:val="18"/>
+          <w:highlight w:val="yellow"/>
+          <w:lang w:val="es-ES_tradnl"/>
+        </w:rPr>
+        <w:t>Respuestas (mín. 2 – máx. 5, 58 caracteres máximo cada respuesta)</w:t>
+      </w:r>
+    </w:p>
+    <w:p>
+      <w:pPr>
+        <w:rPr>
+          <w:rFonts w:ascii="Arial" w:hAnsi="Arial" w:cs="Arial"/>
+          <w:sz w:val="18"/>
+          <w:szCs w:val="18"/>
+          <w:lang w:val="es-ES_tradnl"/>
+        </w:rPr>
+      </w:pPr>
+      <w:r>
+        <w:rPr>
+          <w:rFonts w:ascii="Arial" w:hAnsi="Arial" w:cs="Arial"/>
+          <w:b/>
+          <w:sz w:val="18"/>
+          <w:szCs w:val="18"/>
+          <w:lang w:val="es-ES_tradnl"/>
+        </w:rPr>
+        <w:t xml:space="preserve"> </w:t>
+      </w:r>
+      <w:r>
+        <w:rPr>
+          <w:rFonts w:ascii="Arial" w:hAnsi="Arial" w:cs="Arial"/>
+          <w:sz w:val="18"/>
+          <w:szCs w:val="18"/>
+          <w:lang w:val="es-ES_tradnl"/>
+        </w:rPr>
+        <w:t xml:space="preserve">-   </w:t>
+      </w:r>
+      <w:r>
+        <w:rPr>
+          <w:rFonts w:ascii="Arial" w:hAnsi="Arial" w:cs="Arial"/>
+          <w:sz w:val="18"/>
+          <w:szCs w:val="18"/>
+          <w:lang w:val="es-ES_tradnl"/>
+        </w:rPr>
+        <w:t>…</w:t>
+      </w:r>
+      <w:r>
+        <w:rPr>
+          <w:rFonts w:ascii="Arial" w:hAnsi="Arial" w:cs="Arial"/>
+          <w:sz w:val="18"/>
+          <w:szCs w:val="18"/>
+          <w:lang w:val="es-ES_tradnl"/>
+        </w:rPr>
+        <w:t>caliente</w:t>
+      </w:r>
+      <w:r>
+        <w:rPr>
+          <w:rFonts w:ascii="Arial" w:hAnsi="Arial" w:cs="Arial"/>
+          <w:sz w:val="18"/>
+          <w:szCs w:val="18"/>
+          <w:lang w:val="es-ES_tradnl"/>
+        </w:rPr>
+        <w:t xml:space="preserve"> o frio</w:t>
+      </w:r>
+    </w:p>
+    <w:p>
+      <w:pPr>
+        <w:rPr>
+          <w:rFonts w:ascii="Arial" w:hAnsi="Arial" w:cs="Arial"/>
+          <w:b/>
+          <w:sz w:val="18"/>
+          <w:szCs w:val="18"/>
+          <w:lang w:val="es-ES_tradnl"/>
+        </w:rPr>
+      </w:pPr>
+      <w:r>
+        <w:rPr>
+          <w:rFonts w:ascii="Arial" w:hAnsi="Arial" w:cs="Arial"/>
+          <w:b/>
+          <w:sz w:val="18"/>
+          <w:szCs w:val="18"/>
+          <w:lang w:val="es-ES_tradnl"/>
+        </w:rPr>
+        <w:t>-    …en movimiento</w:t>
+      </w:r>
+      <w:r>
+        <w:rPr>
+          <w:rFonts w:ascii="Arial" w:hAnsi="Arial" w:cs="Arial"/>
+          <w:b/>
+          <w:sz w:val="18"/>
+          <w:szCs w:val="18"/>
+          <w:lang w:val="es-ES_tradnl"/>
+        </w:rPr>
+        <w:t xml:space="preserve"> o en reposo</w:t>
+      </w:r>
+    </w:p>
+    <w:p>
+      <w:pPr>
+        <w:rPr>
+          <w:rFonts w:ascii="Arial" w:hAnsi="Arial" w:cs="Arial"/>
+          <w:sz w:val="18"/>
+          <w:szCs w:val="18"/>
+          <w:lang w:val="es-ES_tradnl"/>
+        </w:rPr>
+      </w:pPr>
+      <w:r>
+        <w:rPr>
+          <w:rFonts w:ascii="Arial" w:hAnsi="Arial" w:cs="Arial"/>
+          <w:b/>
+          <w:sz w:val="18"/>
+          <w:szCs w:val="18"/>
+          <w:lang w:val="es-ES_tradnl"/>
+        </w:rPr>
+        <w:t xml:space="preserve">-    </w:t>
+      </w:r>
+      <w:r>
+        <w:rPr>
+          <w:rFonts w:ascii="Arial" w:hAnsi="Arial" w:cs="Arial"/>
+          <w:sz w:val="18"/>
+          <w:szCs w:val="18"/>
+          <w:lang w:val="es-ES_tradnl"/>
+        </w:rPr>
+        <w:t>… a cierta altura</w:t>
+      </w:r>
+    </w:p>
+    <w:p>
+      <w:pPr>
+        <w:rPr>
+          <w:rFonts w:ascii="Arial" w:hAnsi="Arial" w:cs="Arial"/>
+          <w:sz w:val="18"/>
+          <w:szCs w:val="18"/>
+          <w:lang w:val="es-ES_tradnl"/>
+        </w:rPr>
+      </w:pPr>
+      <w:r>
+        <w:rPr>
+          <w:rFonts w:ascii="Arial" w:hAnsi="Arial" w:cs="Arial"/>
+          <w:sz w:val="18"/>
+          <w:szCs w:val="18"/>
+          <w:lang w:val="es-ES_tradnl"/>
+        </w:rPr>
+        <w:t>-   … radiante</w:t>
+      </w:r>
+      <w:r>
+        <w:rPr>
+          <w:rFonts w:ascii="Arial" w:hAnsi="Arial" w:cs="Arial"/>
+          <w:sz w:val="18"/>
+          <w:szCs w:val="18"/>
+          <w:lang w:val="es-ES_tradnl"/>
+        </w:rPr>
+        <w:t xml:space="preserve"> u opaco</w:t>
+      </w:r>
+    </w:p>
+    <w:p>
+      <w:pPr>
+        <w:rPr>
+          <w:rFonts w:ascii="Arial" w:hAnsi="Arial" w:cs="Arial"/>
+          <w:sz w:val="18"/>
+          <w:szCs w:val="18"/>
+          <w:lang w:val="es-ES_tradnl"/>
+        </w:rPr>
+      </w:pPr>
+    </w:p>
+    <w:p>
+      <w:pPr>
+        <w:rPr>
+          <w:rFonts w:ascii="Arial" w:hAnsi="Arial" w:cs="Arial"/>
+          <w:sz w:val="18"/>
+          <w:szCs w:val="18"/>
+          <w:lang w:val="es-ES_tradnl"/>
+        </w:rPr>
+      </w:pPr>
+    </w:p>
+    <w:p>
+      <w:pPr>
+        <w:rPr>
+          <w:rFonts w:ascii="Arial" w:hAnsi="Arial"/>
+          <w:sz w:val="18"/>
+          <w:szCs w:val="18"/>
+          <w:lang w:val="es-ES_tradnl"/>
+        </w:rPr>
+      </w:pPr>
+      <w:r>
+        <w:rPr>
+          <w:rFonts w:ascii="Arial" w:hAnsi="Arial"/>
+          <w:sz w:val="18"/>
+          <w:szCs w:val="18"/>
+          <w:highlight w:val="green"/>
+          <w:lang w:val="es-ES_tradnl"/>
+        </w:rPr>
+        <w:t>Pregunta 2</w:t>
+      </w:r>
+      <w:r>
+        <w:rPr>
+          <w:rFonts w:ascii="Arial" w:hAnsi="Arial"/>
+          <w:sz w:val="18"/>
+          <w:szCs w:val="18"/>
+          <w:highlight w:val="green"/>
+          <w:lang w:val="es-ES_tradnl"/>
+        </w:rPr>
+        <w:t xml:space="preserve"> (</w:t>
+      </w:r>
+      <w:r>
+        <w:rPr>
+          <w:rFonts w:ascii="Arial" w:hAnsi="Arial"/>
+          <w:b/>
+          <w:sz w:val="18"/>
+          <w:szCs w:val="18"/>
+          <w:highlight w:val="green"/>
+          <w:lang w:val="es-ES_tradnl"/>
+        </w:rPr>
+        <w:t>173</w:t>
+      </w:r>
+      <w:r>
+        <w:rPr>
+          <w:rFonts w:ascii="Arial" w:hAnsi="Arial"/>
+          <w:sz w:val="18"/>
+          <w:szCs w:val="18"/>
+          <w:highlight w:val="green"/>
+          <w:lang w:val="es-ES_tradnl"/>
+        </w:rPr>
+        <w:t xml:space="preserve"> caracteres máximo)</w:t>
+      </w:r>
+    </w:p>
+    <w:p>
+      <w:pPr>
+        <w:rPr>
+          <w:rFonts w:ascii="Arial" w:hAnsi="Arial"/>
+          <w:sz w:val="18"/>
+          <w:szCs w:val="18"/>
+          <w:lang w:val="es-ES_tradnl"/>
+        </w:rPr>
+      </w:pPr>
+      <w:r>
+        <w:rPr>
+          <w:rFonts w:ascii="Arial" w:hAnsi="Arial"/>
+          <w:sz w:val="18"/>
+          <w:szCs w:val="18"/>
+          <w:lang w:val="es-ES_tradnl"/>
+        </w:rPr>
+        <w:t>¿</w:t>
+      </w:r>
+      <w:r>
+        <w:rPr>
+          <w:rFonts w:ascii="Arial" w:hAnsi="Arial"/>
+          <w:sz w:val="18"/>
+          <w:szCs w:val="18"/>
+          <w:lang w:val="es-ES_tradnl"/>
+        </w:rPr>
+        <w:t>Cómo se denomina a la energía que aprovecha el movimiento de las corrientes de aire</w:t>
+      </w:r>
+      <w:r>
+        <w:rPr>
+          <w:rFonts w:ascii="Arial" w:hAnsi="Arial"/>
+          <w:sz w:val="18"/>
+          <w:szCs w:val="18"/>
+          <w:lang w:val="es-ES_tradnl"/>
+        </w:rPr>
+        <w:t>?</w:t>
+      </w:r>
+    </w:p>
+    <w:p>
+      <w:pPr>
+        <w:rPr>
+          <w:rFonts w:ascii="Arial" w:hAnsi="Arial" w:cs="Arial"/>
+          <w:sz w:val="18"/>
+          <w:szCs w:val="18"/>
+          <w:lang w:val="es-ES_tradnl"/>
+        </w:rPr>
+      </w:pPr>
+    </w:p>
+    <w:p>
+      <w:pPr>
+        <w:rPr>
+          <w:rFonts w:ascii="Arial" w:hAnsi="Arial" w:cs="Arial"/>
+          <w:sz w:val="18"/>
+          <w:szCs w:val="18"/>
+          <w:lang w:val="es-ES_tradnl"/>
+        </w:rPr>
+      </w:pPr>
+      <w:r>
+        <w:rPr>
+          <w:rFonts w:ascii="Arial" w:hAnsi="Arial"/>
+          <w:b/>
+          <w:color w:val="FF0000"/>
+          <w:sz w:val="18"/>
+          <w:szCs w:val="18"/>
+          <w:lang w:val="es-ES_tradnl"/>
+        </w:rPr>
+        <w:t>*</w:t>
+      </w:r>
+      <w:r>
+        <w:rPr>
+          <w:rFonts w:ascii="Arial" w:hAnsi="Arial"/>
+          <w:sz w:val="18"/>
+          <w:szCs w:val="18"/>
+          <w:lang w:val="es-ES_tradnl"/>
+        </w:rPr>
+        <w:t xml:space="preserve"> </w:t>
+      </w:r>
+      <w:r>
+        <w:rPr>
+          <w:rFonts w:ascii="Arial" w:hAnsi="Arial" w:cs="Arial"/>
+          <w:sz w:val="18"/>
+          <w:szCs w:val="18"/>
+          <w:highlight w:val="yellow"/>
+          <w:lang w:val="es-ES_tradnl"/>
+        </w:rPr>
+        <w:t>IMAGEN:</w:t>
+      </w:r>
     </w:p>
     <w:p>
       <w:pPr>
@@ -3423,7 +3834,6 @@
           <w:rFonts w:ascii="Arial" w:hAnsi="Arial" w:cs="Arial"/>
           <w:sz w:val="18"/>
           <w:szCs w:val="18"/>
-          <w:highlight w:val="yellow"/>
           <w:lang w:val="es-ES_tradnl"/>
         </w:rPr>
       </w:pPr>
@@ -3436,125 +3846,11 @@
           <w:szCs w:val="18"/>
           <w:lang w:val="es-ES_tradnl"/>
         </w:rPr>
-        <w:t xml:space="preserve">* </w:t>
-      </w:r>
-      <w:r>
-        <w:rPr>
-          <w:rFonts w:ascii="Arial" w:hAnsi="Arial" w:cs="Arial"/>
-          <w:sz w:val="18"/>
-          <w:szCs w:val="18"/>
-          <w:highlight w:val="yellow"/>
-          <w:lang w:val="es-ES_tradnl"/>
-        </w:rPr>
-        <w:t xml:space="preserve">Imagen normal </w:t>
-      </w:r>
-      <w:r>
-        <w:rPr>
-          <w:rFonts w:ascii="Arial" w:hAnsi="Arial" w:cs="Arial"/>
-          <w:sz w:val="18"/>
-          <w:szCs w:val="18"/>
-          <w:highlight w:val="yellow"/>
-          <w:lang w:val="es-ES_tradnl"/>
-        </w:rPr>
-        <w:t>CN</w:t>
-      </w:r>
-      <w:r>
-        <w:rPr>
-          <w:rFonts w:ascii="Arial" w:hAnsi="Arial" w:cs="Arial"/>
-          <w:sz w:val="18"/>
-          <w:szCs w:val="18"/>
-          <w:highlight w:val="yellow"/>
-          <w:lang w:val="es-ES_tradnl"/>
-        </w:rPr>
-        <w:t>_06_1</w:t>
-      </w:r>
-      <w:r>
-        <w:rPr>
-          <w:rFonts w:ascii="Arial" w:hAnsi="Arial" w:cs="Arial"/>
-          <w:sz w:val="18"/>
-          <w:szCs w:val="18"/>
-          <w:highlight w:val="yellow"/>
-          <w:lang w:val="es-ES_tradnl"/>
-        </w:rPr>
-        <w:t>2_REC25</w:t>
-      </w:r>
-      <w:r>
-        <w:rPr>
-          <w:rFonts w:ascii="Arial" w:hAnsi="Arial" w:cs="Arial"/>
-          <w:sz w:val="18"/>
-          <w:szCs w:val="18"/>
-          <w:highlight w:val="yellow"/>
-          <w:lang w:val="es-ES_tradnl"/>
-        </w:rPr>
-        <w:t>0_IMG_01</w:t>
-      </w:r>
-      <w:r>
-        <w:rPr>
-          <w:rFonts w:ascii="Arial" w:hAnsi="Arial" w:cs="Arial"/>
-          <w:sz w:val="18"/>
-          <w:szCs w:val="18"/>
-          <w:highlight w:val="yellow"/>
-          <w:lang w:val="es-ES_tradnl"/>
-        </w:rPr>
-        <w:t>n</w:t>
-      </w:r>
-      <w:r>
-        <w:rPr>
-          <w:rFonts w:ascii="Arial" w:hAnsi="Arial" w:cs="Arial"/>
-          <w:sz w:val="18"/>
-          <w:szCs w:val="18"/>
-          <w:highlight w:val="yellow"/>
-          <w:lang w:val="es-ES_tradnl"/>
-        </w:rPr>
-        <w:t>)</w:t>
-      </w:r>
-    </w:p>
-    <w:p>
-      <w:pPr>
-        <w:ind w:left="567"/>
-        <w:rPr>
-          <w:rFonts w:ascii="Arial" w:hAnsi="Arial" w:cs="Arial"/>
-          <w:sz w:val="18"/>
-          <w:szCs w:val="18"/>
-          <w:lang w:val="es-ES_tradnl"/>
-        </w:rPr>
-      </w:pPr>
-    </w:p>
-    <w:p>
-      <w:pPr>
-        <w:ind w:left="567"/>
-        <w:rPr>
-          <w:rFonts w:ascii="Arial" w:hAnsi="Arial" w:cs="Arial"/>
-          <w:sz w:val="18"/>
-          <w:szCs w:val="18"/>
-          <w:lang w:val="es-ES_tradnl"/>
-        </w:rPr>
-      </w:pPr>
-    </w:p>
-    <w:p>
-      <w:pPr>
-        <w:rPr>
-          <w:rFonts w:ascii="Arial" w:hAnsi="Arial" w:cs="Arial"/>
-          <w:sz w:val="18"/>
-          <w:szCs w:val="18"/>
-          <w:lang w:val="es-ES_tradnl"/>
-        </w:rPr>
-      </w:pPr>
-      <w:r>
-        <w:rPr>
-          <w:rFonts w:ascii="Arial" w:hAnsi="Arial"/>
-          <w:b/>
-          <w:color w:val="FF0000"/>
-          <w:sz w:val="18"/>
-          <w:szCs w:val="18"/>
-          <w:lang w:val="es-ES_tradnl"/>
-        </w:rPr>
         <w:t>*</w:t>
       </w:r>
       <w:r>
         <w:rPr>
           <w:rFonts w:ascii="Arial" w:hAnsi="Arial"/>
-          <w:color w:val="FF0000"/>
           <w:sz w:val="18"/>
           <w:szCs w:val="18"/>
           <w:lang w:val="es-ES_tradnl"/>
@@ -3569,363 +3865,8 @@
           <w:highlight w:val="yellow"/>
           <w:lang w:val="es-ES_tradnl"/>
         </w:rPr>
-        <w:t>Respuestas (mín. 2 – máx. 5, 58 caracteres máximo cada respuesta)</w:t>
-      </w:r>
-    </w:p>
-    <w:p>
-      <w:pPr>
-        <w:rPr>
-          <w:rFonts w:ascii="Arial" w:hAnsi="Arial" w:cs="Arial"/>
-          <w:sz w:val="18"/>
-          <w:szCs w:val="18"/>
-          <w:lang w:val="es-ES_tradnl"/>
-        </w:rPr>
-      </w:pPr>
-      <w:r>
-        <w:rPr>
-          <w:rFonts w:ascii="Arial" w:hAnsi="Arial" w:cs="Arial"/>
-          <w:b/>
-          <w:sz w:val="18"/>
-          <w:szCs w:val="18"/>
-          <w:lang w:val="es-ES_tradnl"/>
-        </w:rPr>
-        <w:t xml:space="preserve"> </w:t>
-      </w:r>
-      <w:r>
-        <w:rPr>
-          <w:rFonts w:ascii="Arial" w:hAnsi="Arial" w:cs="Arial"/>
-          <w:sz w:val="18"/>
-          <w:szCs w:val="18"/>
-          <w:lang w:val="es-ES_tradnl"/>
-        </w:rPr>
-        <w:t xml:space="preserve">-   </w:t>
-      </w:r>
-      <w:r>
-        <w:rPr>
-          <w:rFonts w:ascii="Arial" w:hAnsi="Arial" w:cs="Arial"/>
-          <w:sz w:val="18"/>
-          <w:szCs w:val="18"/>
-          <w:lang w:val="es-ES_tradnl"/>
-        </w:rPr>
-        <w:t>…</w:t>
-      </w:r>
-      <w:r>
-        <w:rPr>
-          <w:rFonts w:ascii="Arial" w:hAnsi="Arial" w:cs="Arial"/>
-          <w:sz w:val="18"/>
-          <w:szCs w:val="18"/>
-          <w:lang w:val="es-ES_tradnl"/>
-        </w:rPr>
-        <w:t>caliente</w:t>
-      </w:r>
-      <w:r>
-        <w:rPr>
-          <w:rFonts w:ascii="Arial" w:hAnsi="Arial" w:cs="Arial"/>
-          <w:sz w:val="18"/>
-          <w:szCs w:val="18"/>
-          <w:lang w:val="es-ES_tradnl"/>
-        </w:rPr>
-        <w:t xml:space="preserve"> o frio</w:t>
-      </w:r>
-    </w:p>
-    <w:p>
-      <w:pPr>
-        <w:rPr>
-          <w:rFonts w:ascii="Arial" w:hAnsi="Arial" w:cs="Arial"/>
-          <w:b/>
-          <w:sz w:val="18"/>
-          <w:szCs w:val="18"/>
-          <w:lang w:val="es-ES_tradnl"/>
-        </w:rPr>
-      </w:pPr>
-      <w:r>
-        <w:rPr>
-          <w:rFonts w:ascii="Arial" w:hAnsi="Arial" w:cs="Arial"/>
-          <w:b/>
-          <w:sz w:val="18"/>
-          <w:szCs w:val="18"/>
-          <w:lang w:val="es-ES_tradnl"/>
-        </w:rPr>
-        <w:t>-    …en movimiento</w:t>
-      </w:r>
-      <w:r>
-        <w:rPr>
-          <w:rFonts w:ascii="Arial" w:hAnsi="Arial" w:cs="Arial"/>
-          <w:b/>
-          <w:sz w:val="18"/>
-          <w:szCs w:val="18"/>
-          <w:lang w:val="es-ES_tradnl"/>
-        </w:rPr>
-        <w:t xml:space="preserve"> o en reposo</w:t>
-      </w:r>
-    </w:p>
-    <w:p>
-      <w:pPr>
-        <w:rPr>
-          <w:rFonts w:ascii="Arial" w:hAnsi="Arial" w:cs="Arial"/>
-          <w:sz w:val="18"/>
-          <w:szCs w:val="18"/>
-          <w:lang w:val="es-ES_tradnl"/>
-        </w:rPr>
-      </w:pPr>
-      <w:r>
-        <w:rPr>
-          <w:rFonts w:ascii="Arial" w:hAnsi="Arial" w:cs="Arial"/>
-          <w:b/>
-          <w:sz w:val="18"/>
-          <w:szCs w:val="18"/>
-          <w:lang w:val="es-ES_tradnl"/>
-        </w:rPr>
-        <w:t xml:space="preserve">-    </w:t>
-      </w:r>
-      <w:r>
-        <w:rPr>
-          <w:rFonts w:ascii="Arial" w:hAnsi="Arial" w:cs="Arial"/>
-          <w:sz w:val="18"/>
-          <w:szCs w:val="18"/>
-          <w:lang w:val="es-ES_tradnl"/>
-        </w:rPr>
-        <w:t>… a cierta altura</w:t>
-      </w:r>
-    </w:p>
-    <w:p>
-      <w:pPr>
-        <w:rPr>
-          <w:rFonts w:ascii="Arial" w:hAnsi="Arial" w:cs="Arial"/>
-          <w:sz w:val="18"/>
-          <w:szCs w:val="18"/>
-          <w:lang w:val="es-ES_tradnl"/>
-        </w:rPr>
-      </w:pPr>
-      <w:r>
-        <w:rPr>
-          <w:rFonts w:ascii="Arial" w:hAnsi="Arial" w:cs="Arial"/>
-          <w:sz w:val="18"/>
-          <w:szCs w:val="18"/>
-          <w:lang w:val="es-ES_tradnl"/>
-        </w:rPr>
-        <w:t>-   … radiante</w:t>
-      </w:r>
-      <w:r>
-        <w:rPr>
-          <w:rFonts w:ascii="Arial" w:hAnsi="Arial" w:cs="Arial"/>
-          <w:sz w:val="18"/>
-          <w:szCs w:val="18"/>
-          <w:lang w:val="es-ES_tradnl"/>
-        </w:rPr>
-        <w:t xml:space="preserve"> u opaco</w:t>
-      </w:r>
-    </w:p>
-    <w:p>
-      <w:pPr>
-        <w:rPr>
-          <w:rFonts w:ascii="Arial" w:hAnsi="Arial" w:cs="Arial"/>
-          <w:sz w:val="18"/>
-          <w:szCs w:val="18"/>
-          <w:lang w:val="es-ES_tradnl"/>
-        </w:rPr>
-      </w:pPr>
-    </w:p>
-    <w:p>
-      <w:pPr>
-        <w:rPr>
-          <w:rFonts w:ascii="Arial" w:hAnsi="Arial" w:cs="Arial"/>
-          <w:sz w:val="18"/>
-          <w:szCs w:val="18"/>
-          <w:lang w:val="es-ES_tradnl"/>
-        </w:rPr>
-      </w:pPr>
-    </w:p>
-    <w:p>
-      <w:pPr>
-        <w:rPr>
-          <w:rFonts w:ascii="Arial" w:hAnsi="Arial"/>
-          <w:sz w:val="18"/>
-          <w:szCs w:val="18"/>
-          <w:lang w:val="es-ES_tradnl"/>
-        </w:rPr>
-      </w:pPr>
-      <w:r>
-        <w:rPr>
-          <w:rFonts w:ascii="Arial" w:hAnsi="Arial"/>
-          <w:sz w:val="18"/>
-          <w:szCs w:val="18"/>
-          <w:highlight w:val="green"/>
-          <w:lang w:val="es-ES_tradnl"/>
-        </w:rPr>
-        <w:t>Pregunta 2</w:t>
-      </w:r>
-      <w:r>
-        <w:rPr>
-          <w:rFonts w:ascii="Arial" w:hAnsi="Arial"/>
-          <w:sz w:val="18"/>
-          <w:szCs w:val="18"/>
-          <w:highlight w:val="green"/>
-          <w:lang w:val="es-ES_tradnl"/>
-        </w:rPr>
-        <w:t xml:space="preserve"> (</w:t>
-      </w:r>
-      <w:r>
-        <w:rPr>
-          <w:rFonts w:ascii="Arial" w:hAnsi="Arial"/>
-          <w:b/>
-          <w:sz w:val="18"/>
-          <w:szCs w:val="18"/>
-          <w:highlight w:val="green"/>
-          <w:lang w:val="es-ES_tradnl"/>
-        </w:rPr>
-        <w:t>173</w:t>
-      </w:r>
-      <w:r>
-        <w:rPr>
-          <w:rFonts w:ascii="Arial" w:hAnsi="Arial"/>
-          <w:sz w:val="18"/>
-          <w:szCs w:val="18"/>
-          <w:highlight w:val="green"/>
-          <w:lang w:val="es-ES_tradnl"/>
-        </w:rPr>
-        <w:t xml:space="preserve"> caracteres máximo)</w:t>
-      </w:r>
-    </w:p>
-    <w:p>
-      <w:pPr>
-        <w:rPr>
-          <w:rFonts w:ascii="Arial" w:hAnsi="Arial"/>
-          <w:sz w:val="18"/>
-          <w:szCs w:val="18"/>
-          <w:lang w:val="es-ES_tradnl"/>
-        </w:rPr>
-      </w:pPr>
-      <w:r>
-        <w:rPr>
-          <w:rFonts w:ascii="Arial" w:hAnsi="Arial"/>
-          <w:sz w:val="18"/>
-          <w:szCs w:val="18"/>
-          <w:lang w:val="es-ES_tradnl"/>
-        </w:rPr>
-        <w:t>¿</w:t>
-      </w:r>
-      <w:r>
-        <w:rPr>
-          <w:rFonts w:ascii="Arial" w:hAnsi="Arial"/>
-          <w:sz w:val="18"/>
-          <w:szCs w:val="18"/>
-          <w:lang w:val="es-ES_tradnl"/>
-        </w:rPr>
-        <w:t>Cómo se denomina a la energía que aprovecha el movimiento de las corrientes de aire</w:t>
-      </w:r>
-      <w:r>
-        <w:rPr>
-          <w:rFonts w:ascii="Arial" w:hAnsi="Arial"/>
-          <w:sz w:val="18"/>
-          <w:szCs w:val="18"/>
-          <w:lang w:val="es-ES_tradnl"/>
-        </w:rPr>
-        <w:t>?</w:t>
-      </w:r>
-    </w:p>
-    <w:p>
-      <w:pPr>
-        <w:rPr>
-          <w:rFonts w:ascii="Arial" w:hAnsi="Arial" w:cs="Arial"/>
-          <w:sz w:val="18"/>
-          <w:szCs w:val="18"/>
-          <w:lang w:val="es-ES_tradnl"/>
-        </w:rPr>
-      </w:pPr>
-    </w:p>
-    <w:p>
-      <w:pPr>
-        <w:rPr>
-          <w:rFonts w:ascii="Arial" w:hAnsi="Arial" w:cs="Arial"/>
-          <w:sz w:val="18"/>
-          <w:szCs w:val="18"/>
-          <w:lang w:val="es-ES_tradnl"/>
-        </w:rPr>
-      </w:pPr>
-      <w:r>
-        <w:rPr>
-          <w:rFonts w:ascii="Arial" w:hAnsi="Arial"/>
-          <w:b/>
-          <w:color w:val="FF0000"/>
-          <w:sz w:val="18"/>
-          <w:szCs w:val="18"/>
-          <w:lang w:val="es-ES_tradnl"/>
-        </w:rPr>
-        <w:t>*</w:t>
-      </w:r>
-      <w:r>
-        <w:rPr>
-          <w:rFonts w:ascii="Arial" w:hAnsi="Arial"/>
-          <w:sz w:val="18"/>
-          <w:szCs w:val="18"/>
-          <w:lang w:val="es-ES_tradnl"/>
-        </w:rPr>
-        <w:t xml:space="preserve"> </w:t>
-      </w:r>
-      <w:r>
-        <w:rPr>
-          <w:rFonts w:ascii="Arial" w:hAnsi="Arial" w:cs="Arial"/>
-          <w:sz w:val="18"/>
-          <w:szCs w:val="18"/>
-          <w:highlight w:val="yellow"/>
-          <w:lang w:val="es-ES_tradnl"/>
-        </w:rPr>
-        <w:t>IMAGEN:</w:t>
-      </w:r>
-    </w:p>
-    <w:p>
-      <w:pPr>
-        <w:ind w:left="426"/>
-        <w:rPr>
-          <w:rFonts w:ascii="Arial" w:hAnsi="Arial" w:cs="Arial"/>
-          <w:sz w:val="18"/>
-          <w:szCs w:val="18"/>
-          <w:lang w:val="es-ES_tradnl"/>
-        </w:rPr>
-      </w:pPr>
-      <w:r>
-        <w:rPr>
-          <w:rFonts w:ascii="Arial" w:hAnsi="Arial"/>
-          <w:b/>
-          <w:color w:val="FF0000"/>
-          <w:sz w:val="18"/>
-          <w:szCs w:val="18"/>
-          <w:lang w:val="es-ES_tradnl"/>
-        </w:rPr>
-        <w:t>*</w:t>
-      </w:r>
-      <w:r>
-        <w:rPr>
-          <w:rFonts w:ascii="Arial" w:hAnsi="Arial"/>
-          <w:sz w:val="18"/>
-          <w:szCs w:val="18"/>
-          <w:lang w:val="es-ES_tradnl"/>
-        </w:rPr>
-        <w:t xml:space="preserve"> </w:t>
-      </w:r>
-      <w:r>
-        <w:rPr>
-          <w:rFonts w:ascii="Arial" w:hAnsi="Arial" w:cs="Arial"/>
-          <w:sz w:val="18"/>
-          <w:szCs w:val="18"/>
-          <w:highlight w:val="yellow"/>
-          <w:lang w:val="es-ES_tradnl"/>
-        </w:rPr>
-        <w:t xml:space="preserve">Nombre de archivo </w:t>
-      </w:r>
-      <w:proofErr w:type="spellStart"/>
-      <w:r>
-        <w:rPr>
-          <w:rFonts w:ascii="Arial" w:hAnsi="Arial" w:cs="Arial"/>
-          <w:sz w:val="18"/>
-          <w:szCs w:val="18"/>
-          <w:highlight w:val="yellow"/>
-          <w:lang w:val="es-ES_tradnl"/>
-        </w:rPr>
-        <w:t>Shutterstock</w:t>
-      </w:r>
-      <w:proofErr w:type="spellEnd"/>
+        <w:t>Nombre de archivo Shutterstock</w:t>
+      </w:r>
       <w:r>
         <w:rPr>
           <w:rFonts w:ascii="Arial" w:hAnsi="Arial" w:cs="Arial"/>
@@ -4129,32 +4070,60 @@
           <w:szCs w:val="18"/>
           <w:lang w:val="es-ES_tradnl"/>
         </w:rPr>
+        <w:t>energía hidraúlica</w:t>
+      </w:r>
+    </w:p>
+    <w:p>
+      <w:pPr>
+        <w:rPr>
+          <w:rFonts w:ascii="Arial" w:hAnsi="Arial" w:cs="Arial"/>
+          <w:sz w:val="18"/>
+          <w:szCs w:val="18"/>
+          <w:lang w:val="es-ES_tradnl"/>
+        </w:rPr>
+      </w:pPr>
+      <w:r>
+        <w:rPr>
+          <w:rFonts w:ascii="Arial" w:hAnsi="Arial" w:cs="Arial"/>
+          <w:sz w:val="18"/>
+          <w:szCs w:val="18"/>
+          <w:lang w:val="es-ES_tradnl"/>
+        </w:rPr>
+        <w:t xml:space="preserve">-  </w:t>
+      </w:r>
+      <w:r>
+        <w:rPr>
+          <w:rFonts w:ascii="Arial" w:hAnsi="Arial" w:cs="Arial"/>
+          <w:sz w:val="18"/>
+          <w:szCs w:val="18"/>
+          <w:lang w:val="es-ES_tradnl"/>
+        </w:rPr>
         <w:t xml:space="preserve">energía </w:t>
       </w:r>
-      <w:proofErr w:type="spellStart"/>
-      <w:r>
-        <w:rPr>
-          <w:rFonts w:ascii="Arial" w:hAnsi="Arial" w:cs="Arial"/>
-          <w:sz w:val="18"/>
-          <w:szCs w:val="18"/>
-          <w:lang w:val="es-ES_tradnl"/>
-        </w:rPr>
-        <w:t>hidraúlica</w:t>
-      </w:r>
-      <w:proofErr w:type="spellEnd"/>
-    </w:p>
-    <w:p>
-      <w:pPr>
-        <w:rPr>
-          <w:rFonts w:ascii="Arial" w:hAnsi="Arial" w:cs="Arial"/>
-          <w:sz w:val="18"/>
-          <w:szCs w:val="18"/>
-          <w:lang w:val="es-ES_tradnl"/>
-        </w:rPr>
-      </w:pPr>
-      <w:r>
-        <w:rPr>
-          <w:rFonts w:ascii="Arial" w:hAnsi="Arial" w:cs="Arial"/>
+      <w:r>
+        <w:rPr>
+          <w:rFonts w:ascii="Arial" w:hAnsi="Arial" w:cs="Arial"/>
+          <w:sz w:val="18"/>
+          <w:szCs w:val="18"/>
+          <w:lang w:val="es-ES_tradnl"/>
+        </w:rPr>
+        <w:t>nuclear</w:t>
+      </w:r>
+    </w:p>
+    <w:p>
+      <w:pPr>
+        <w:rPr>
+          <w:rFonts w:ascii="Arial" w:hAnsi="Arial" w:cs="Arial"/>
+          <w:b/>
+          <w:sz w:val="18"/>
+          <w:szCs w:val="18"/>
+          <w:lang w:val="es-ES_tradnl"/>
+        </w:rPr>
+      </w:pPr>
+      <w:r>
+        <w:rPr>
+          <w:rFonts w:ascii="Arial" w:hAnsi="Arial" w:cs="Arial"/>
+          <w:b/>
           <w:sz w:val="18"/>
           <w:szCs w:val="18"/>
           <w:lang w:val="es-ES_tradnl"/>
@@ -4164,36 +4133,36 @@
       <w:r>
         <w:rPr>
           <w:rFonts w:ascii="Arial" w:hAnsi="Arial" w:cs="Arial"/>
-          <w:sz w:val="18"/>
-          <w:szCs w:val="18"/>
-          <w:lang w:val="es-ES_tradnl"/>
-        </w:rPr>
-        <w:t xml:space="preserve">energía </w:t>
-      </w:r>
-      <w:r>
-        <w:rPr>
-          <w:rFonts w:ascii="Arial" w:hAnsi="Arial" w:cs="Arial"/>
-          <w:sz w:val="18"/>
-          <w:szCs w:val="18"/>
-          <w:lang w:val="es-ES_tradnl"/>
-        </w:rPr>
-        <w:t>nuclear</w:t>
-      </w:r>
-    </w:p>
-    <w:p>
-      <w:pPr>
-        <w:rPr>
-          <w:rFonts w:ascii="Arial" w:hAnsi="Arial" w:cs="Arial"/>
-          <w:b/>
-          <w:sz w:val="18"/>
-          <w:szCs w:val="18"/>
-          <w:lang w:val="es-ES_tradnl"/>
-        </w:rPr>
-      </w:pPr>
-      <w:r>
-        <w:rPr>
-          <w:rFonts w:ascii="Arial" w:hAnsi="Arial" w:cs="Arial"/>
-          <w:b/>
+          <w:b/>
+          <w:sz w:val="18"/>
+          <w:szCs w:val="18"/>
+          <w:lang w:val="es-ES_tradnl"/>
+        </w:rPr>
+        <w:t>energía eólica</w:t>
+      </w:r>
+      <w:r>
+        <w:rPr>
+          <w:rFonts w:ascii="Arial" w:hAnsi="Arial" w:cs="Arial"/>
+          <w:b/>
+          <w:sz w:val="18"/>
+          <w:szCs w:val="18"/>
+          <w:lang w:val="es-ES_tradnl"/>
+        </w:rPr>
+        <w:t>.</w:t>
+      </w:r>
+    </w:p>
+    <w:p>
+      <w:pPr>
+        <w:rPr>
+          <w:rFonts w:ascii="Arial" w:hAnsi="Arial" w:cs="Arial"/>
+          <w:sz w:val="18"/>
+          <w:szCs w:val="18"/>
+          <w:lang w:val="es-ES_tradnl"/>
+        </w:rPr>
+      </w:pPr>
+      <w:r>
+        <w:rPr>
+          <w:rFonts w:ascii="Arial" w:hAnsi="Arial" w:cs="Arial"/>
           <w:sz w:val="18"/>
           <w:szCs w:val="18"/>
           <w:lang w:val="es-ES_tradnl"/>
@@ -4203,17 +4172,15 @@
       <w:r>
         <w:rPr>
           <w:rFonts w:ascii="Arial" w:hAnsi="Arial" w:cs="Arial"/>
-          <w:b/>
-          <w:sz w:val="18"/>
-          <w:szCs w:val="18"/>
-          <w:lang w:val="es-ES_tradnl"/>
-        </w:rPr>
-        <w:t>energía eólica</w:t>
-      </w:r>
-      <w:r>
-        <w:rPr>
-          <w:rFonts w:ascii="Arial" w:hAnsi="Arial" w:cs="Arial"/>
-          <w:b/>
+          <w:sz w:val="18"/>
+          <w:szCs w:val="18"/>
+          <w:lang w:val="es-ES_tradnl"/>
+        </w:rPr>
+        <w:t>energía fotovoltáica</w:t>
+      </w:r>
+      <w:r>
+        <w:rPr>
+          <w:rFonts w:ascii="Arial" w:hAnsi="Arial" w:cs="Arial"/>
           <w:sz w:val="18"/>
           <w:szCs w:val="18"/>
           <w:lang w:val="es-ES_tradnl"/>
@@ -4230,54 +4197,6 @@
           <w:lang w:val="es-ES_tradnl"/>
         </w:rPr>
       </w:pPr>
-      <w:r>
-        <w:rPr>
-          <w:rFonts w:ascii="Arial" w:hAnsi="Arial" w:cs="Arial"/>
-          <w:sz w:val="18"/>
-          <w:szCs w:val="18"/>
-          <w:lang w:val="es-ES_tradnl"/>
-        </w:rPr>
-        <w:t xml:space="preserve">-  </w:t>
-      </w:r>
-      <w:r>
-        <w:rPr>
-          <w:rFonts w:ascii="Arial" w:hAnsi="Arial" w:cs="Arial"/>
-          <w:sz w:val="18"/>
-          <w:szCs w:val="18"/>
-          <w:lang w:val="es-ES_tradnl"/>
-        </w:rPr>
-        <w:t xml:space="preserve">energía </w:t>
-      </w:r>
-      <w:proofErr w:type="spellStart"/>
-      <w:r>
-        <w:rPr>
-          <w:rFonts w:ascii="Arial" w:hAnsi="Arial" w:cs="Arial"/>
-          <w:sz w:val="18"/>
-          <w:szCs w:val="18"/>
-          <w:lang w:val="es-ES_tradnl"/>
-        </w:rPr>
-        <w:t>fotovoltáica</w:t>
-      </w:r>
-      <w:proofErr w:type="spellEnd"/>
-      <w:r>
-        <w:rPr>
-          <w:rFonts w:ascii="Arial" w:hAnsi="Arial" w:cs="Arial"/>
-          <w:sz w:val="18"/>
-          <w:szCs w:val="18"/>
-          <w:lang w:val="es-ES_tradnl"/>
-        </w:rPr>
-        <w:t>.</w:t>
-      </w:r>
-    </w:p>
-    <w:p>
-      <w:pPr>
-        <w:rPr>
-          <w:rFonts w:ascii="Arial" w:hAnsi="Arial" w:cs="Arial"/>
-          <w:sz w:val="18"/>
-          <w:szCs w:val="18"/>
-          <w:lang w:val="es-ES_tradnl"/>
-        </w:rPr>
-      </w:pPr>
     </w:p>
     <w:p>
       <w:pPr>
@@ -4433,27 +4352,7 @@
           <w:szCs w:val="18"/>
           <w:lang w:val="es-ES_tradnl"/>
         </w:rPr>
-        <w:t xml:space="preserve">Nombre de archivo </w:t>
-      </w:r>
-      <w:proofErr w:type="spellStart"/>
-      <w:r>
-        <w:rPr>
-          <w:rFonts w:ascii="Arial" w:hAnsi="Arial"/>
-          <w:sz w:val="18"/>
-          <w:szCs w:val="18"/>
-          <w:lang w:val="es-ES_tradnl"/>
-        </w:rPr>
-        <w:t>Shutterstock</w:t>
-      </w:r>
-      <w:proofErr w:type="spellEnd"/>
-      <w:r>
-        <w:rPr>
-          <w:rFonts w:ascii="Arial" w:hAnsi="Arial"/>
-          <w:sz w:val="18"/>
-          <w:szCs w:val="18"/>
-          <w:lang w:val="es-ES_tradnl"/>
-        </w:rPr>
-        <w:t xml:space="preserve"> </w:t>
+        <w:t xml:space="preserve">Nombre de archivo Shutterstock </w:t>
       </w:r>
       <w:r>
         <w:rPr>
@@ -4986,29 +4885,7 @@
           <w:highlight w:val="yellow"/>
           <w:lang w:val="es-ES_tradnl"/>
         </w:rPr>
-        <w:t xml:space="preserve">Nombre de archivo </w:t>
-      </w:r>
-      <w:proofErr w:type="spellStart"/>
-      <w:r>
-        <w:rPr>
-          <w:rFonts w:ascii="Arial" w:hAnsi="Arial" w:cs="Arial"/>
-          <w:sz w:val="18"/>
-          <w:szCs w:val="18"/>
-          <w:highlight w:val="yellow"/>
-          <w:lang w:val="es-ES_tradnl"/>
-        </w:rPr>
-        <w:t>Shutterstock</w:t>
-      </w:r>
-      <w:proofErr w:type="spellEnd"/>
-      <w:r>
-        <w:rPr>
-          <w:rFonts w:ascii="Arial" w:hAnsi="Arial" w:cs="Arial"/>
-          <w:sz w:val="18"/>
-          <w:szCs w:val="18"/>
-          <w:highlight w:val="yellow"/>
-          <w:lang w:val="es-ES_tradnl"/>
-        </w:rPr>
-        <w:t xml:space="preserve"> </w:t>
+        <w:t xml:space="preserve">Nombre de archivo Shutterstock </w:t>
       </w:r>
       <w:r>
         <w:rPr>
@@ -5018,17 +4895,18 @@
           <w:sz w:val="18"/>
           <w:szCs w:val="18"/>
           <w:shd w:val="clear" w:color="auto" w:fill="222222"/>
+          <w:lang w:val="es-ES"/>
         </w:rPr>
         <w:t> </w:t>
       </w:r>
-      <w:hyperlink r:id="rId7" w:history="1">
-        <w:r>
-          <w:rPr>
-            <w:rStyle w:val="Hipervnculo"/>
-          </w:rPr>
-          <w:t>181221068</w:t>
-        </w:r>
-      </w:hyperlink>
+      <w:r>
+        <w:rPr>
+          <w:rFonts w:ascii="Arial" w:hAnsi="Arial" w:cs="Arial"/>
+          <w:sz w:val="18"/>
+          <w:lang w:val="es-ES"/>
+        </w:rPr>
+        <w:t>181221068</w:t>
+      </w:r>
     </w:p>
     <w:p>
       <w:pPr>
@@ -5535,29 +5413,7 @@
           <w:highlight w:val="yellow"/>
           <w:lang w:val="es-ES_tradnl"/>
         </w:rPr>
-        <w:t xml:space="preserve">ombre de archivo </w:t>
-      </w:r>
-      <w:proofErr w:type="spellStart"/>
-      <w:r>
-        <w:rPr>
-          <w:rFonts w:ascii="Arial" w:hAnsi="Arial" w:cs="Arial"/>
-          <w:sz w:val="18"/>
-          <w:szCs w:val="18"/>
-          <w:highlight w:val="yellow"/>
-          <w:lang w:val="es-ES_tradnl"/>
-        </w:rPr>
-        <w:t>Shutterstock</w:t>
-      </w:r>
-      <w:proofErr w:type="spellEnd"/>
-      <w:r>
-        <w:rPr>
-          <w:rFonts w:ascii="Arial" w:hAnsi="Arial" w:cs="Arial"/>
-          <w:sz w:val="18"/>
-          <w:szCs w:val="18"/>
-          <w:highlight w:val="yellow"/>
-          <w:lang w:val="es-ES_tradnl"/>
-        </w:rPr>
-        <w:t xml:space="preserve">  </w:t>
+        <w:t xml:space="preserve">ombre de archivo Shutterstock  </w:t>
       </w:r>
       <w:r>
         <w:rPr>
@@ -6004,20 +5860,8 @@
           <w:highlight w:val="yellow"/>
           <w:lang w:val="es-ES_tradnl"/>
         </w:rPr>
-        <w:t xml:space="preserve">Nombre de archivo </w:t>
-      </w:r>
-      <w:proofErr w:type="spellStart"/>
-      <w:r>
-        <w:rPr>
-          <w:rFonts w:ascii="Arial" w:hAnsi="Arial" w:cs="Arial"/>
-          <w:sz w:val="18"/>
-          <w:szCs w:val="18"/>
-          <w:highlight w:val="yellow"/>
-          <w:lang w:val="es-ES_tradnl"/>
-        </w:rPr>
-        <w:t>Shutterstock</w:t>
-      </w:r>
-      <w:proofErr w:type="spellEnd"/>
+        <w:t>Nombre de archivo Shutterstock</w:t>
+      </w:r>
       <w:r>
         <w:rPr>
           <w:rFonts w:ascii="Arial" w:hAnsi="Arial" w:cs="Arial"/>
@@ -6496,29 +6340,7 @@
           <w:highlight w:val="yellow"/>
           <w:lang w:val="es-ES_tradnl"/>
         </w:rPr>
-        <w:t xml:space="preserve">Nombre de archivo </w:t>
-      </w:r>
-      <w:proofErr w:type="spellStart"/>
-      <w:r>
-        <w:rPr>
-          <w:rFonts w:ascii="Arial" w:hAnsi="Arial" w:cs="Arial"/>
-          <w:sz w:val="18"/>
-          <w:szCs w:val="18"/>
-          <w:highlight w:val="yellow"/>
-          <w:lang w:val="es-ES_tradnl"/>
-        </w:rPr>
-        <w:t>Shutterstock</w:t>
-      </w:r>
-      <w:proofErr w:type="spellEnd"/>
-      <w:r>
-        <w:rPr>
-          <w:rFonts w:ascii="Arial" w:hAnsi="Arial" w:cs="Arial"/>
-          <w:sz w:val="18"/>
-          <w:szCs w:val="18"/>
-          <w:highlight w:val="yellow"/>
-          <w:lang w:val="es-ES_tradnl"/>
-        </w:rPr>
-        <w:t xml:space="preserve"> </w:t>
+        <w:t xml:space="preserve">Nombre de archivo Shutterstock </w:t>
       </w:r>
       <w:r>
         <w:rPr>
@@ -6998,29 +6820,7 @@
           <w:highlight w:val="yellow"/>
           <w:lang w:val="es-ES_tradnl"/>
         </w:rPr>
-        <w:t xml:space="preserve">Nombre de archivo </w:t>
-      </w:r>
-      <w:proofErr w:type="spellStart"/>
-      <w:r>
-        <w:rPr>
-          <w:rFonts w:ascii="Arial" w:hAnsi="Arial" w:cs="Arial"/>
-          <w:sz w:val="18"/>
-          <w:szCs w:val="18"/>
-          <w:highlight w:val="yellow"/>
-          <w:lang w:val="es-ES_tradnl"/>
-        </w:rPr>
-        <w:t>Shutterstock</w:t>
-      </w:r>
-      <w:proofErr w:type="spellEnd"/>
-      <w:r>
-        <w:rPr>
-          <w:rFonts w:ascii="Arial" w:hAnsi="Arial" w:cs="Arial"/>
-          <w:sz w:val="18"/>
-          <w:szCs w:val="18"/>
-          <w:highlight w:val="yellow"/>
-          <w:lang w:val="es-ES_tradnl"/>
-        </w:rPr>
-        <w:t xml:space="preserve"> </w:t>
+        <w:t xml:space="preserve">Nombre de archivo Shutterstock </w:t>
       </w:r>
       <w:r>
         <w:rPr>
@@ -7468,29 +7268,7 @@
           <w:highlight w:val="yellow"/>
           <w:lang w:val="es-ES_tradnl"/>
         </w:rPr>
-        <w:t xml:space="preserve">Nombre de archivo </w:t>
-      </w:r>
-      <w:proofErr w:type="spellStart"/>
-      <w:r>
-        <w:rPr>
-          <w:rFonts w:ascii="Arial" w:hAnsi="Arial" w:cs="Arial"/>
-          <w:sz w:val="18"/>
-          <w:szCs w:val="18"/>
-          <w:highlight w:val="yellow"/>
-          <w:lang w:val="es-ES_tradnl"/>
-        </w:rPr>
-        <w:t>Shutterstock</w:t>
-      </w:r>
-      <w:proofErr w:type="spellEnd"/>
-      <w:r>
-        <w:rPr>
-          <w:rFonts w:ascii="Arial" w:hAnsi="Arial" w:cs="Arial"/>
-          <w:sz w:val="18"/>
-          <w:szCs w:val="18"/>
-          <w:highlight w:val="yellow"/>
-          <w:lang w:val="es-ES_tradnl"/>
-        </w:rPr>
-        <w:t xml:space="preserve"> </w:t>
+        <w:t xml:space="preserve">Nombre de archivo Shutterstock </w:t>
       </w:r>
       <w:r>
         <w:rPr>
@@ -7981,29 +7759,7 @@
           <w:highlight w:val="yellow"/>
           <w:lang w:val="es-ES_tradnl"/>
         </w:rPr>
-        <w:t xml:space="preserve">Nombre de archivo </w:t>
-      </w:r>
-      <w:proofErr w:type="spellStart"/>
-      <w:r>
-        <w:rPr>
-          <w:rFonts w:ascii="Arial" w:hAnsi="Arial" w:cs="Arial"/>
-          <w:sz w:val="18"/>
-          <w:szCs w:val="18"/>
-          <w:highlight w:val="yellow"/>
-          <w:lang w:val="es-ES_tradnl"/>
-        </w:rPr>
-        <w:t>Shutterstock</w:t>
-      </w:r>
-      <w:proofErr w:type="spellEnd"/>
-      <w:r>
-        <w:rPr>
-          <w:rFonts w:ascii="Arial" w:hAnsi="Arial" w:cs="Arial"/>
-          <w:sz w:val="18"/>
-          <w:szCs w:val="18"/>
-          <w:highlight w:val="yellow"/>
-          <w:lang w:val="es-ES_tradnl"/>
-        </w:rPr>
-        <w:t xml:space="preserve"> </w:t>
+        <w:t xml:space="preserve">Nombre de archivo Shutterstock </w:t>
       </w:r>
       <w:r>
         <w:rPr>
@@ -8016,7 +7772,6 @@
         </w:rPr>
         <w:t> </w:t>
       </w:r>
-      <w:bookmarkStart w:id="0" w:name="_GoBack"/>
       <w:r>
         <w:rPr>
           <w:rFonts w:ascii="Arial" w:hAnsi="Arial" w:cs="Arial"/>
@@ -8027,7 +7782,6 @@
         </w:rPr>
         <w:t>166287959</w:t>
       </w:r>
-      <w:bookmarkEnd w:id="0"/>
     </w:p>
     <w:p>
       <w:pPr>

</xml_diff>

<commit_message>
Revisión de palabras claves, corrección de esquele
</commit_message>
<xml_diff>
--- a/fuentes/contenidos/grado06/guion12/CN_06_12_REC260.docx
+++ b/fuentes/contenidos/grado06/guion12/CN_06_12_REC260.docx
@@ -107,20 +107,20 @@
         </w:rPr>
         <w:t>RECURSO</w:t>
       </w:r>
-    </w:p>
-    <w:p>
-      <w:pPr>
-        <w:rPr>
-          <w:rFonts w:ascii="Arial" w:hAnsi="Arial" w:cs="Arial"/>
-          <w:lang w:val="es-ES_tradnl"/>
-        </w:rPr>
-      </w:pPr>
       <w:bookmarkStart w:id="0" w:name="_GoBack"/>
       <w:bookmarkEnd w:id="0"/>
     </w:p>
     <w:p>
       <w:pPr>
         <w:rPr>
+          <w:rFonts w:ascii="Arial" w:hAnsi="Arial" w:cs="Arial"/>
+          <w:lang w:val="es-ES_tradnl"/>
+        </w:rPr>
+      </w:pPr>
+    </w:p>
+    <w:p>
+      <w:pPr>
+        <w:rPr>
           <w:rFonts w:ascii="Arial" w:hAnsi="Arial"/>
           <w:lang w:val="es-ES_tradnl"/>
         </w:rPr>
@@ -235,13 +235,12 @@
         </w:rPr>
         <w:t xml:space="preserve"> </w:t>
       </w:r>
-      <w:proofErr w:type="gramStart"/>
-      <w:r>
-        <w:rPr>
-          <w:rFonts w:ascii="Arial" w:hAnsi="Arial"/>
-          <w:lang w:val="es-ES_tradnl"/>
-        </w:rPr>
-        <w:t>e</w:t>
+      <w:r>
+        <w:rPr>
+          <w:rFonts w:ascii="Arial" w:hAnsi="Arial"/>
+          <w:lang w:val="es-ES_tradnl"/>
+        </w:rPr>
+        <w:t>E</w:t>
       </w:r>
       <w:r>
         <w:rPr>
@@ -250,7 +249,6 @@
         </w:rPr>
         <w:t>nergía</w:t>
       </w:r>
-      <w:proofErr w:type="gramEnd"/>
       <w:r>
         <w:rPr>
           <w:rFonts w:ascii="Arial" w:hAnsi="Arial"/>
@@ -445,7 +443,21 @@
           <w:rFonts w:ascii="Arial" w:hAnsi="Arial"/>
           <w:lang w:val="es-ES_tradnl"/>
         </w:rPr>
-        <w:t xml:space="preserve">nuclear, transformación, transferencia, almacenamiento, degradación, conservación, calor, temperatura, fusión, fisión, solar, eólica, </w:t>
+        <w:t>nuclear, transformación, transferencia, almacenamiento, degradación,</w:t>
+      </w:r>
+      <w:r>
+        <w:rPr>
+          <w:rFonts w:ascii="Arial" w:hAnsi="Arial"/>
+          <w:lang w:val="es-ES_tradnl"/>
+        </w:rPr>
+        <w:t xml:space="preserve"> </w:t>
+      </w:r>
+      <w:r>
+        <w:rPr>
+          <w:rFonts w:ascii="Arial" w:hAnsi="Arial"/>
+          <w:lang w:val="es-ES_tradnl"/>
+        </w:rPr>
+        <w:t xml:space="preserve">conservación, calor, temperatura, fusión, fisión, solar, eólica, </w:t>
       </w:r>
       <w:r>
         <w:rPr>

</xml_diff>